<commit_message>
Fix minor peripapillary thickness bug, error handling choroid segs in ppole, working on manual fovea correction
</commit_message>
<xml_diff>
--- a/instructions/SLO_manual_annotations/ITKSnap_Annotation_Instructions.docx
+++ b/instructions/SLO_manual_annotations/ITKSnap_Annotation_Instructions.docx
@@ -88,17 +88,8 @@
           <w:rFonts w:ascii="Arial" w:hAnsi="Arial" w:cs="Arial"/>
           <w:color w:val="auto"/>
         </w:rPr>
-        <w:t xml:space="preserve">Equipment </w:t>
-      </w:r>
-      <w:proofErr w:type="gramStart"/>
-      <w:r>
-        <w:rPr>
-          <w:rFonts w:ascii="Arial" w:hAnsi="Arial" w:cs="Arial"/>
-          <w:color w:val="auto"/>
-        </w:rPr>
-        <w:t>check</w:t>
-      </w:r>
-      <w:proofErr w:type="gramEnd"/>
+        <w:t>Equipment check</w:t>
+      </w:r>
     </w:p>
     <w:p/>
     <w:p>
@@ -347,21 +338,7 @@
         <w:rPr>
           <w:rFonts w:ascii="Arial" w:hAnsi="Arial" w:cs="Arial"/>
         </w:rPr>
-        <w:t xml:space="preserve">Select next, agree to the terms and </w:t>
-      </w:r>
-      <w:proofErr w:type="gramStart"/>
-      <w:r>
-        <w:rPr>
-          <w:rFonts w:ascii="Arial" w:hAnsi="Arial" w:cs="Arial"/>
-        </w:rPr>
-        <w:t>conditions</w:t>
-      </w:r>
-      <w:proofErr w:type="gramEnd"/>
-      <w:r>
-        <w:rPr>
-          <w:rFonts w:ascii="Arial" w:hAnsi="Arial" w:cs="Arial"/>
-        </w:rPr>
-        <w:t xml:space="preserve"> and select next. Tick the box next to ‘Do not add SNAP to the system PATH’, keep selecting next until the setup is complete, press finish.</w:t>
+        <w:t>Select next, agree to the terms and conditions and select next. Tick the box next to ‘Do not add SNAP to the system PATH’, keep selecting next until the setup is complete, press finish.</w:t>
       </w:r>
     </w:p>
     <w:p>
@@ -774,21 +751,7 @@
         <w:rPr>
           <w:rFonts w:ascii="Arial" w:hAnsi="Arial" w:cs="Arial"/>
         </w:rPr>
-        <w:t xml:space="preserve"> automatically </w:t>
-      </w:r>
-      <w:proofErr w:type="gramStart"/>
-      <w:r>
-        <w:rPr>
-          <w:rFonts w:ascii="Arial" w:hAnsi="Arial" w:cs="Arial"/>
-        </w:rPr>
-        <w:t>detect</w:t>
-      </w:r>
-      <w:proofErr w:type="gramEnd"/>
-      <w:r>
-        <w:rPr>
-          <w:rFonts w:ascii="Arial" w:hAnsi="Arial" w:cs="Arial"/>
-        </w:rPr>
-        <w:t xml:space="preserve"> it as a text file. Click Ok.</w:t>
+        <w:t xml:space="preserve"> automatically detect it as a text file. Click Ok.</w:t>
       </w:r>
     </w:p>
     <w:p>
@@ -1721,10 +1684,6 @@
                   <v:shape id="Right Arrow 13" o:spid="_x0000_s1032" type="#_x0000_t13" style="position:absolute;left:-1537;top:2292;width:5283;height:895;rotation:4444386fd;visibility:visible;mso-wrap-style:square;v-text-anchor:middle" o:gfxdata="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" adj="19770" fillcolor="#5b9bd5 [3204]" strokecolor="#1f4d78 [1604]" strokeweight="1pt"/>
                   <v:shape id="Right Arrow 3" o:spid="_x0000_s1033" type="#_x0000_t13" style="position:absolute;left:4435;top:24774;width:9188;height:934;rotation:-8008594fd;visibility:visible;mso-wrap-style:square;v-text-anchor:middle" o:gfxdata="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" adj="20503" fillcolor="#5b9bd5 [3204]" strokecolor="#1f4d78 [1604]" strokeweight="1pt"/>
                   <v:shape id="Right Arrow 4" o:spid="_x0000_s1034" type="#_x0000_t13" style="position:absolute;left:21717;top:9842;width:21339;height:975;rotation:-1061101fd;visibility:visible;mso-wrap-style:square;v-text-anchor:middle" o:gfxdata="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" adj="21107" fillcolor="#5b9bd5 [3204]" strokecolor="#1f4d78 [1604]" strokeweight="1pt"/>
-                  <v:shapetype id="_x0000_t202" coordsize="21600,21600" o:spt="202" path="m,l,21600r21600,l21600,xe">
-                    <v:stroke joinstyle="miter"/>
-                    <v:path gradientshapeok="t" o:connecttype="rect"/>
-                  </v:shapetype>
                   <v:shape id="_x0000_s1035" type="#_x0000_t202" style="position:absolute;left:18542;top:13017;width:8693;height:2604;visibility:visible;mso-wrap-style:square;v-text-anchor:top" o:gfxdata="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">
                     <v:textbox>
                       <w:txbxContent>
@@ -1955,21 +1914,7 @@
         <w:rPr>
           <w:rFonts w:ascii="Arial" w:hAnsi="Arial" w:cs="Arial"/>
         </w:rPr>
-        <w:t xml:space="preserve">On the Main Toolbar, the magnifying glass can be used to zoom into the portion of the image you would like to annotate. If you hover your mouse over this </w:t>
-      </w:r>
-      <w:proofErr w:type="gramStart"/>
-      <w:r>
-        <w:rPr>
-          <w:rFonts w:ascii="Arial" w:hAnsi="Arial" w:cs="Arial"/>
-        </w:rPr>
-        <w:t>icon</w:t>
-      </w:r>
-      <w:proofErr w:type="gramEnd"/>
-      <w:r>
-        <w:rPr>
-          <w:rFonts w:ascii="Arial" w:hAnsi="Arial" w:cs="Arial"/>
-        </w:rPr>
-        <w:t xml:space="preserve"> it provides instructions on how to do that</w:t>
+        <w:t>On the Main Toolbar, the magnifying glass can be used to zoom into the portion of the image you would like to annotate. If you hover your mouse over this icon it provides instructions on how to do that</w:t>
       </w:r>
       <w:r>
         <w:rPr>
@@ -2503,21 +2448,7 @@
         <w:rPr>
           <w:rFonts w:ascii="Arial" w:hAnsi="Arial" w:cs="Arial"/>
         </w:rPr>
-        <w:t xml:space="preserve">Use the “Clear Label” to correct false positives, </w:t>
-      </w:r>
-      <w:proofErr w:type="gramStart"/>
-      <w:r>
-        <w:rPr>
-          <w:rFonts w:ascii="Arial" w:hAnsi="Arial" w:cs="Arial"/>
-        </w:rPr>
-        <w:t>i.e.</w:t>
-      </w:r>
-      <w:proofErr w:type="gramEnd"/>
-      <w:r>
-        <w:rPr>
-          <w:rFonts w:ascii="Arial" w:hAnsi="Arial" w:cs="Arial"/>
-        </w:rPr>
-        <w:t xml:space="preserve"> rub these pixels out.</w:t>
+        <w:t>Use the “Clear Label” to correct false positives, i.e. rub these pixels out.</w:t>
       </w:r>
     </w:p>
     <w:p>
@@ -2598,6 +2529,294 @@
           <w:rFonts w:ascii="Arial" w:hAnsi="Arial" w:cs="Arial"/>
         </w:rPr>
         <w:t>.</w:t>
+      </w:r>
+    </w:p>
+    <w:p>
+      <w:pPr>
+        <w:pStyle w:val="ListParagraph"/>
+        <w:ind w:left="1210"/>
+        <w:rPr>
+          <w:rFonts w:ascii="Arial" w:hAnsi="Arial" w:cs="Arial"/>
+        </w:rPr>
+      </w:pPr>
+    </w:p>
+    <w:p>
+      <w:pPr>
+        <w:pStyle w:val="ListParagraph"/>
+        <w:numPr>
+          <w:ilvl w:val="0"/>
+          <w:numId w:val="6"/>
+        </w:numPr>
+        <w:rPr>
+          <w:rFonts w:ascii="Arial" w:hAnsi="Arial" w:cs="Arial"/>
+        </w:rPr>
+      </w:pPr>
+      <w:r>
+        <w:rPr>
+          <w:rFonts w:ascii="Arial" w:hAnsi="Arial" w:cs="Arial"/>
+        </w:rPr>
+        <w:t>Fovea</w:t>
+      </w:r>
+    </w:p>
+    <w:p>
+      <w:pPr>
+        <w:pStyle w:val="ListParagraph"/>
+        <w:numPr>
+          <w:ilvl w:val="1"/>
+          <w:numId w:val="6"/>
+        </w:numPr>
+        <w:jc w:val="both"/>
+        <w:rPr>
+          <w:rFonts w:ascii="Arial" w:hAnsi="Arial" w:cs="Arial"/>
+        </w:rPr>
+      </w:pPr>
+      <w:r>
+        <w:rPr>
+          <w:rFonts w:ascii="Arial" w:hAnsi="Arial" w:cs="Arial"/>
+        </w:rPr>
+        <w:t>Select the Paintbrush tool. This is a paint brush that allows you to ‘colour in’ pixels. You can change the size and shape of the brush.</w:t>
+      </w:r>
+    </w:p>
+    <w:p>
+      <w:pPr>
+        <w:pStyle w:val="ListParagraph"/>
+        <w:numPr>
+          <w:ilvl w:val="1"/>
+          <w:numId w:val="6"/>
+        </w:numPr>
+        <w:jc w:val="both"/>
+        <w:rPr>
+          <w:rFonts w:ascii="Arial" w:hAnsi="Arial" w:cs="Arial"/>
+        </w:rPr>
+      </w:pPr>
+      <w:r>
+        <w:rPr>
+          <w:rFonts w:ascii="Arial" w:hAnsi="Arial" w:cs="Arial"/>
+        </w:rPr>
+        <w:t>(</w:t>
+      </w:r>
+      <w:r>
+        <w:rPr>
+          <w:rFonts w:ascii="Arial" w:hAnsi="Arial" w:cs="Arial"/>
+          <w:b/>
+          <w:bCs/>
+        </w:rPr>
+        <w:t>Optional</w:t>
+      </w:r>
+      <w:r>
+        <w:rPr>
+          <w:rFonts w:ascii="Arial" w:hAnsi="Arial" w:cs="Arial"/>
+        </w:rPr>
+        <w:t xml:space="preserve">) Depending on the state of the predicted fovea segmentation mask, you may want to remove all the predicted areas by using </w:t>
+      </w:r>
+      <w:r>
+        <w:rPr>
+          <w:rFonts w:ascii="Arial" w:hAnsi="Arial" w:cs="Arial"/>
+        </w:rPr>
+        <w:t>the “Clear Label”, i.e. rub these pixels out.</w:t>
+      </w:r>
+      <w:r>
+        <w:rPr>
+          <w:rFonts w:ascii="Arial" w:hAnsi="Arial" w:cs="Arial"/>
+        </w:rPr>
+        <w:t xml:space="preserve"> </w:t>
+      </w:r>
+    </w:p>
+    <w:p>
+      <w:pPr>
+        <w:pStyle w:val="ListParagraph"/>
+        <w:numPr>
+          <w:ilvl w:val="2"/>
+          <w:numId w:val="6"/>
+        </w:numPr>
+        <w:jc w:val="both"/>
+        <w:rPr>
+          <w:rFonts w:ascii="Arial" w:hAnsi="Arial" w:cs="Arial"/>
+        </w:rPr>
+      </w:pPr>
+      <w:r>
+        <w:rPr>
+          <w:rFonts w:ascii="Arial" w:hAnsi="Arial" w:cs="Arial"/>
+        </w:rPr>
+        <w:t xml:space="preserve">Use a large </w:t>
+      </w:r>
+      <w:r>
+        <w:rPr>
+          <w:rFonts w:ascii="Arial" w:hAnsi="Arial" w:cs="Arial"/>
+        </w:rPr>
+        <w:t xml:space="preserve">Paint Brush </w:t>
+      </w:r>
+      <w:r>
+        <w:rPr>
+          <w:rFonts w:ascii="Arial" w:hAnsi="Arial" w:cs="Arial"/>
+        </w:rPr>
+        <w:t>size to do this easily and quickly.</w:t>
+      </w:r>
+    </w:p>
+    <w:p>
+      <w:pPr>
+        <w:pStyle w:val="ListParagraph"/>
+        <w:numPr>
+          <w:ilvl w:val="1"/>
+          <w:numId w:val="6"/>
+        </w:numPr>
+        <w:jc w:val="both"/>
+        <w:rPr>
+          <w:rFonts w:ascii="Arial" w:hAnsi="Arial" w:cs="Arial"/>
+        </w:rPr>
+      </w:pPr>
+      <w:r>
+        <w:rPr>
+          <w:rFonts w:ascii="Arial" w:hAnsi="Arial" w:cs="Arial"/>
+        </w:rPr>
+        <w:t xml:space="preserve">Select the “Fovea” as the Active Label and you </w:t>
+      </w:r>
+      <w:r>
+        <w:rPr>
+          <w:rFonts w:ascii="Arial" w:hAnsi="Arial" w:cs="Arial"/>
+        </w:rPr>
+        <w:t>can select “All Labels” as the Paint Over label</w:t>
+      </w:r>
+      <w:r>
+        <w:rPr>
+          <w:rFonts w:ascii="Arial" w:hAnsi="Arial" w:cs="Arial"/>
+        </w:rPr>
+        <w:t>.</w:t>
+      </w:r>
+    </w:p>
+    <w:p>
+      <w:pPr>
+        <w:pStyle w:val="ListParagraph"/>
+        <w:numPr>
+          <w:ilvl w:val="1"/>
+          <w:numId w:val="6"/>
+        </w:numPr>
+        <w:jc w:val="both"/>
+        <w:rPr>
+          <w:rFonts w:ascii="Arial" w:hAnsi="Arial" w:cs="Arial"/>
+        </w:rPr>
+      </w:pPr>
+      <w:r>
+        <w:rPr>
+          <w:rFonts w:ascii="Arial" w:hAnsi="Arial" w:cs="Arial"/>
+        </w:rPr>
+        <w:t>You can use the magnifying glass freely. Holding the right mouse-click will zoom in and out for you.</w:t>
+      </w:r>
+    </w:p>
+    <w:p>
+      <w:pPr>
+        <w:pStyle w:val="ListParagraph"/>
+        <w:numPr>
+          <w:ilvl w:val="1"/>
+          <w:numId w:val="6"/>
+        </w:numPr>
+        <w:jc w:val="both"/>
+        <w:rPr>
+          <w:rFonts w:ascii="Arial" w:hAnsi="Arial" w:cs="Arial"/>
+        </w:rPr>
+      </w:pPr>
+      <w:r>
+        <w:rPr>
+          <w:rFonts w:ascii="Arial" w:hAnsi="Arial" w:cs="Arial"/>
+        </w:rPr>
+        <w:t xml:space="preserve">You can select a Paintbrush Brush size freely, </w:t>
+      </w:r>
+      <w:r>
+        <w:rPr>
+          <w:rFonts w:ascii="Arial" w:hAnsi="Arial" w:cs="Arial"/>
+        </w:rPr>
+        <w:t>and alter the opacity to aid in your segmentation.</w:t>
+      </w:r>
+    </w:p>
+    <w:p>
+      <w:pPr>
+        <w:pStyle w:val="ListParagraph"/>
+        <w:numPr>
+          <w:ilvl w:val="1"/>
+          <w:numId w:val="6"/>
+        </w:numPr>
+        <w:jc w:val="both"/>
+        <w:rPr>
+          <w:rFonts w:ascii="Arial" w:hAnsi="Arial" w:cs="Arial"/>
+        </w:rPr>
+      </w:pPr>
+      <w:r>
+        <w:rPr>
+          <w:rFonts w:ascii="Arial" w:hAnsi="Arial" w:cs="Arial"/>
+        </w:rPr>
+        <w:t>S</w:t>
+      </w:r>
+      <w:r>
+        <w:rPr>
+          <w:rFonts w:ascii="Arial" w:hAnsi="Arial" w:cs="Arial"/>
+        </w:rPr>
+        <w:t xml:space="preserve">elect a </w:t>
+      </w:r>
+      <w:r>
+        <w:rPr>
+          <w:rFonts w:ascii="Arial" w:hAnsi="Arial" w:cs="Arial"/>
+          <w:b/>
+          <w:bCs/>
+        </w:rPr>
+        <w:t>single</w:t>
+      </w:r>
+      <w:r>
+        <w:rPr>
+          <w:rFonts w:ascii="Arial" w:hAnsi="Arial" w:cs="Arial"/>
+        </w:rPr>
+        <w:t xml:space="preserve"> area as the fove</w:t>
+      </w:r>
+      <w:r>
+        <w:rPr>
+          <w:rFonts w:ascii="Arial" w:hAnsi="Arial" w:cs="Arial"/>
+        </w:rPr>
+        <w:t>ola centralis to the best of your ability.</w:t>
+      </w:r>
+    </w:p>
+    <w:p>
+      <w:pPr>
+        <w:pStyle w:val="ListParagraph"/>
+        <w:numPr>
+          <w:ilvl w:val="2"/>
+          <w:numId w:val="6"/>
+        </w:numPr>
+        <w:rPr>
+          <w:rFonts w:ascii="Arial" w:hAnsi="Arial" w:cs="Arial"/>
+        </w:rPr>
+      </w:pPr>
+      <w:r>
+        <w:rPr>
+          <w:rFonts w:ascii="Arial" w:hAnsi="Arial" w:cs="Arial"/>
+        </w:rPr>
+        <w:t>(</w:t>
+      </w:r>
+      <w:r>
+        <w:rPr>
+          <w:rFonts w:ascii="Arial" w:hAnsi="Arial" w:cs="Arial"/>
+          <w:b/>
+          <w:bCs/>
+        </w:rPr>
+        <w:t>Important</w:t>
+      </w:r>
+      <w:r>
+        <w:rPr>
+          <w:rFonts w:ascii="Arial" w:hAnsi="Arial" w:cs="Arial"/>
+        </w:rPr>
+        <w:t xml:space="preserve">) When re-inputted into </w:t>
+      </w:r>
+      <w:proofErr w:type="spellStart"/>
+      <w:r>
+        <w:rPr>
+          <w:rFonts w:ascii="Arial" w:hAnsi="Arial" w:cs="Arial"/>
+        </w:rPr>
+        <w:t>OCTolyzer</w:t>
+      </w:r>
+      <w:proofErr w:type="spellEnd"/>
+      <w:r>
+        <w:rPr>
+          <w:rFonts w:ascii="Arial" w:hAnsi="Arial" w:cs="Arial"/>
+        </w:rPr>
+        <w:t xml:space="preserve">, the mask will be processed to find the centroid of the largest object. </w:t>
       </w:r>
     </w:p>
     <w:p>
@@ -3028,7 +3247,6 @@
         </w:rPr>
         <w:t xml:space="preserve"> to </w:t>
       </w:r>
-      <w:proofErr w:type="gramStart"/>
       <w:r>
         <w:rPr>
           <w:rFonts w:ascii="Arial" w:hAnsi="Arial" w:cs="Arial"/>
@@ -3037,7 +3255,6 @@
         </w:rPr>
         <w:t>“.nii.gz</w:t>
       </w:r>
-      <w:proofErr w:type="gramEnd"/>
       <w:r>
         <w:rPr>
           <w:rFonts w:ascii="Arial" w:hAnsi="Arial" w:cs="Arial"/>
@@ -3048,13 +3265,7 @@
         <w:rPr>
           <w:rFonts w:ascii="Arial" w:hAnsi="Arial" w:cs="Arial"/>
         </w:rPr>
-        <w:t xml:space="preserve">, </w:t>
-      </w:r>
-      <w:r>
-        <w:rPr>
-          <w:rFonts w:ascii="Arial" w:hAnsi="Arial" w:cs="Arial"/>
-        </w:rPr>
-        <w:t xml:space="preserve">saving the file format as </w:t>
+        <w:t xml:space="preserve">, saving the file format as </w:t>
       </w:r>
       <w:proofErr w:type="spellStart"/>
       <w:r>
@@ -3183,7 +3394,14 @@
         <w:rPr>
           <w:rFonts w:ascii="Arial" w:hAnsi="Arial" w:cs="Arial"/>
         </w:rPr>
-        <w:t>and load the segmentation by going to Segmentation &gt; Open Segmentation and select the file to open and go to Segmentation &gt; Import Label Descriptions and select the .txt file to open and continue annotating where you left off</w:t>
+        <w:t xml:space="preserve">and load the segmentation by going to Segmentation &gt; Open Segmentation and </w:t>
+      </w:r>
+      <w:r>
+        <w:rPr>
+          <w:rFonts w:ascii="Arial" w:hAnsi="Arial" w:cs="Arial"/>
+        </w:rPr>
+        <w:lastRenderedPageBreak/>
+        <w:t>select the file to open and go to Segmentation &gt; Import Label Descriptions and select the .txt file to open and continue annotating where you left off</w:t>
       </w:r>
       <w:r>
         <w:rPr>

</xml_diff>

<commit_message>
Progress on manual fovea correction via ITK-Snap
</commit_message>
<xml_diff>
--- a/instructions/SLO_manual_annotations/ITKSnap_Annotation_Instructions.docx
+++ b/instructions/SLO_manual_annotations/ITKSnap_Annotation_Instructions.docx
@@ -626,7 +626,6 @@
         </w:rPr>
         <w:t xml:space="preserve"> </w:t>
       </w:r>
-      <w:proofErr w:type="spellStart"/>
       <w:r>
         <w:rPr>
           <w:rFonts w:ascii="Arial" w:hAnsi="Arial" w:cs="Arial"/>
@@ -635,7 +634,6 @@
         </w:rPr>
         <w:t>LabelProperties</w:t>
       </w:r>
-      <w:proofErr w:type="spellEnd"/>
       <w:r>
         <w:rPr>
           <w:rFonts w:ascii="Arial" w:hAnsi="Arial" w:cs="Arial"/>
@@ -723,6 +721,41 @@
     </w:p>
     <w:p>
       <w:pPr>
+        <w:pStyle w:val="ListParagraph"/>
+        <w:numPr>
+          <w:ilvl w:val="1"/>
+          <w:numId w:val="2"/>
+        </w:numPr>
+        <w:jc w:val="both"/>
+        <w:rPr>
+          <w:rFonts w:ascii="Arial" w:hAnsi="Arial" w:cs="Arial"/>
+        </w:rPr>
+      </w:pPr>
+      <w:r>
+        <w:rPr>
+          <w:rFonts w:ascii="Arial" w:hAnsi="Arial" w:cs="Arial"/>
+        </w:rPr>
+        <w:t xml:space="preserve">If correcting the fovea segmentation map, upload </w:t>
+      </w:r>
+      <w:r>
+        <w:rPr>
+          <w:rFonts w:ascii="Arial" w:hAnsi="Arial" w:cs="Arial"/>
+          <w:i/>
+          <w:iCs/>
+        </w:rPr>
+        <w:t>LabelProperties</w:t>
+      </w:r>
+      <w:r>
+        <w:rPr>
+          <w:rFonts w:ascii="Arial" w:hAnsi="Arial" w:cs="Arial"/>
+          <w:i/>
+          <w:iCs/>
+        </w:rPr>
+        <w:t>_Fovea.txt</w:t>
+      </w:r>
+    </w:p>
+    <w:p>
+      <w:pPr>
         <w:ind w:firstLine="720"/>
         <w:jc w:val="both"/>
         <w:rPr>
@@ -896,6 +929,43 @@
           <w:rFonts w:ascii="Arial" w:hAnsi="Arial" w:cs="Arial"/>
         </w:rPr>
         <w:t>there is just the Clear Label (Black) and Vessel (Red).</w:t>
+      </w:r>
+    </w:p>
+    <w:p>
+      <w:pPr>
+        <w:ind w:left="720"/>
+        <w:jc w:val="both"/>
+        <w:rPr>
+          <w:rFonts w:ascii="Arial" w:hAnsi="Arial" w:cs="Arial"/>
+        </w:rPr>
+      </w:pPr>
+      <w:r>
+        <w:rPr>
+          <w:rFonts w:ascii="Arial" w:hAnsi="Arial" w:cs="Arial"/>
+        </w:rPr>
+        <w:t xml:space="preserve">For </w:t>
+      </w:r>
+      <w:r>
+        <w:rPr>
+          <w:rFonts w:ascii="Arial" w:hAnsi="Arial" w:cs="Arial"/>
+          <w:i/>
+          <w:iCs/>
+        </w:rPr>
+        <w:t>LabelProperties</w:t>
+      </w:r>
+      <w:r>
+        <w:rPr>
+          <w:rFonts w:ascii="Arial" w:hAnsi="Arial" w:cs="Arial"/>
+          <w:i/>
+          <w:iCs/>
+        </w:rPr>
+        <w:t xml:space="preserve">_Fovea.txt </w:t>
+      </w:r>
+      <w:r>
+        <w:rPr>
+          <w:rFonts w:ascii="Arial" w:hAnsi="Arial" w:cs="Arial"/>
+        </w:rPr>
+        <w:t>there is just the Clear Label (Black) and Fovea (Purple).</w:t>
       </w:r>
     </w:p>
     <w:p>
@@ -1132,7 +1202,6 @@
           <w:rFonts w:ascii="Arial" w:hAnsi="Arial" w:cs="Arial"/>
           <w:noProof/>
         </w:rPr>
-        <w:lastRenderedPageBreak/>
         <mc:AlternateContent>
           <mc:Choice Requires="wpg">
             <w:drawing>
@@ -1684,6 +1753,10 @@
                   <v:shape id="Right Arrow 13" o:spid="_x0000_s1032" type="#_x0000_t13" style="position:absolute;left:-1537;top:2292;width:5283;height:895;rotation:4444386fd;visibility:visible;mso-wrap-style:square;v-text-anchor:middle" o:gfxdata="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" adj="19770" fillcolor="#5b9bd5 [3204]" strokecolor="#1f4d78 [1604]" strokeweight="1pt"/>
                   <v:shape id="Right Arrow 3" o:spid="_x0000_s1033" type="#_x0000_t13" style="position:absolute;left:4435;top:24774;width:9188;height:934;rotation:-8008594fd;visibility:visible;mso-wrap-style:square;v-text-anchor:middle" o:gfxdata="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" adj="20503" fillcolor="#5b9bd5 [3204]" strokecolor="#1f4d78 [1604]" strokeweight="1pt"/>
                   <v:shape id="Right Arrow 4" o:spid="_x0000_s1034" type="#_x0000_t13" style="position:absolute;left:21717;top:9842;width:21339;height:975;rotation:-1061101fd;visibility:visible;mso-wrap-style:square;v-text-anchor:middle" o:gfxdata="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" adj="21107" fillcolor="#5b9bd5 [3204]" strokecolor="#1f4d78 [1604]" strokeweight="1pt"/>
+                  <v:shapetype id="_x0000_t202" coordsize="21600,21600" o:spt="202" path="m,l,21600r21600,l21600,xe">
+                    <v:stroke joinstyle="miter"/>
+                    <v:path gradientshapeok="t" o:connecttype="rect"/>
+                  </v:shapetype>
                   <v:shape id="_x0000_s1035" type="#_x0000_t202" style="position:absolute;left:18542;top:13017;width:8693;height:2604;visibility:visible;mso-wrap-style:square;v-text-anchor:top" o:gfxdata="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">
                     <v:textbox>
                       <w:txbxContent>
@@ -2557,6 +2630,12 @@
         </w:rPr>
         <w:t>Fovea</w:t>
       </w:r>
+      <w:r>
+        <w:rPr>
+          <w:rFonts w:ascii="Arial" w:hAnsi="Arial" w:cs="Arial"/>
+        </w:rPr>
+        <w:t>:</w:t>
+      </w:r>
     </w:p>
     <w:p>
       <w:pPr>
@@ -2744,13 +2823,7 @@
         <w:rPr>
           <w:rFonts w:ascii="Arial" w:hAnsi="Arial" w:cs="Arial"/>
         </w:rPr>
-        <w:t>S</w:t>
-      </w:r>
-      <w:r>
-        <w:rPr>
-          <w:rFonts w:ascii="Arial" w:hAnsi="Arial" w:cs="Arial"/>
-        </w:rPr>
-        <w:t xml:space="preserve">elect a </w:t>
+        <w:t xml:space="preserve">Select a </w:t>
       </w:r>
       <w:r>
         <w:rPr>
@@ -2764,13 +2837,7 @@
         <w:rPr>
           <w:rFonts w:ascii="Arial" w:hAnsi="Arial" w:cs="Arial"/>
         </w:rPr>
-        <w:t xml:space="preserve"> area as the fove</w:t>
-      </w:r>
-      <w:r>
-        <w:rPr>
-          <w:rFonts w:ascii="Arial" w:hAnsi="Arial" w:cs="Arial"/>
-        </w:rPr>
-        <w:t>ola centralis to the best of your ability.</w:t>
+        <w:t xml:space="preserve"> area as the foveola centralis to the best of your ability.</w:t>
       </w:r>
     </w:p>
     <w:p>
@@ -2802,21 +2869,7 @@
         <w:rPr>
           <w:rFonts w:ascii="Arial" w:hAnsi="Arial" w:cs="Arial"/>
         </w:rPr>
-        <w:t xml:space="preserve">) When re-inputted into </w:t>
-      </w:r>
-      <w:proofErr w:type="spellStart"/>
-      <w:r>
-        <w:rPr>
-          <w:rFonts w:ascii="Arial" w:hAnsi="Arial" w:cs="Arial"/>
-        </w:rPr>
-        <w:t>OCTolyzer</w:t>
-      </w:r>
-      <w:proofErr w:type="spellEnd"/>
-      <w:r>
-        <w:rPr>
-          <w:rFonts w:ascii="Arial" w:hAnsi="Arial" w:cs="Arial"/>
-        </w:rPr>
-        <w:t xml:space="preserve">, the mask will be processed to find the centroid of the largest object. </w:t>
+        <w:t xml:space="preserve">) When re-inputted into OCTolyzer, the mask will be processed to find the centroid of the largest object. </w:t>
       </w:r>
     </w:p>
     <w:p>
@@ -2897,19 +2950,11 @@
           <w:rFonts w:ascii="Arial" w:hAnsi="Arial" w:cs="Arial"/>
         </w:rPr>
       </w:pPr>
-      <w:proofErr w:type="spellStart"/>
-      <w:r>
-        <w:rPr>
-          <w:rFonts w:ascii="Arial" w:hAnsi="Arial" w:cs="Arial"/>
-        </w:rPr>
-        <w:t>Ctrl+Z</w:t>
-      </w:r>
-      <w:proofErr w:type="spellEnd"/>
-      <w:r>
-        <w:rPr>
-          <w:rFonts w:ascii="Arial" w:hAnsi="Arial" w:cs="Arial"/>
-        </w:rPr>
-        <w:t xml:space="preserve"> will undo the most recent Paintbrush annotation.</w:t>
+      <w:r>
+        <w:rPr>
+          <w:rFonts w:ascii="Arial" w:hAnsi="Arial" w:cs="Arial"/>
+        </w:rPr>
+        <w:t>Ctrl+Z will undo the most recent Paintbrush annotation.</w:t>
       </w:r>
     </w:p>
     <w:p>
@@ -3219,25 +3264,35 @@
           <w:b/>
           <w:bCs/>
         </w:rPr>
-        <w:t xml:space="preserve"> “.</w:t>
-      </w:r>
-      <w:proofErr w:type="spellStart"/>
+        <w:t xml:space="preserve"> “.png”</w:t>
+      </w:r>
       <w:r>
         <w:rPr>
           <w:rFonts w:ascii="Arial" w:hAnsi="Arial" w:cs="Arial"/>
           <w:b/>
           <w:bCs/>
         </w:rPr>
-        <w:t>png</w:t>
-      </w:r>
-      <w:proofErr w:type="spellEnd"/>
+        <w:t xml:space="preserve"> to </w:t>
+      </w:r>
       <w:r>
         <w:rPr>
           <w:rFonts w:ascii="Arial" w:hAnsi="Arial" w:cs="Arial"/>
           <w:b/>
           <w:bCs/>
         </w:rPr>
+        <w:t>“.nii.gz</w:t>
+      </w:r>
+      <w:r>
+        <w:rPr>
+          <w:rFonts w:ascii="Arial" w:hAnsi="Arial" w:cs="Arial"/>
+        </w:rPr>
         <w:t>”</w:t>
+      </w:r>
+      <w:r>
+        <w:rPr>
+          <w:rFonts w:ascii="Arial" w:hAnsi="Arial" w:cs="Arial"/>
+        </w:rPr>
+        <w:t xml:space="preserve">, saving the file format as NiFTI. </w:t>
       </w:r>
       <w:r>
         <w:rPr>
@@ -3245,7 +3300,139 @@
           <w:b/>
           <w:bCs/>
         </w:rPr>
-        <w:t xml:space="preserve"> to </w:t>
+        <w:t>This is crucial for SLOctolyzer to identify a manual annotation</w:t>
+      </w:r>
+      <w:r>
+        <w:rPr>
+          <w:rFonts w:ascii="Arial" w:hAnsi="Arial" w:cs="Arial"/>
+        </w:rPr>
+        <w:t>. S</w:t>
+      </w:r>
+      <w:r>
+        <w:rPr>
+          <w:rFonts w:ascii="Arial" w:hAnsi="Arial" w:cs="Arial"/>
+        </w:rPr>
+        <w:t>elect Finish.</w:t>
+      </w:r>
+    </w:p>
+    <w:p>
+      <w:pPr>
+        <w:pStyle w:val="ListParagraph"/>
+        <w:ind w:left="927"/>
+        <w:rPr>
+          <w:rFonts w:ascii="Arial" w:hAnsi="Arial" w:cs="Arial"/>
+        </w:rPr>
+      </w:pPr>
+    </w:p>
+    <w:p>
+      <w:pPr>
+        <w:pStyle w:val="ListParagraph"/>
+        <w:numPr>
+          <w:ilvl w:val="0"/>
+          <w:numId w:val="8"/>
+        </w:numPr>
+        <w:rPr>
+          <w:rFonts w:ascii="Arial" w:hAnsi="Arial" w:cs="Arial"/>
+          <w:sz w:val="24"/>
+          <w:szCs w:val="24"/>
+        </w:rPr>
+      </w:pPr>
+      <w:r>
+        <w:rPr>
+          <w:rFonts w:ascii="Arial" w:hAnsi="Arial" w:cs="Arial"/>
+        </w:rPr>
+        <w:t xml:space="preserve">You can do step </w:t>
+      </w:r>
+      <w:r>
+        <w:rPr>
+          <w:rFonts w:ascii="Arial" w:hAnsi="Arial" w:cs="Arial"/>
+        </w:rPr>
+        <w:t>2 &amp; 3</w:t>
+      </w:r>
+      <w:r>
+        <w:rPr>
+          <w:rFonts w:ascii="Arial" w:hAnsi="Arial" w:cs="Arial"/>
+        </w:rPr>
+        <w:t xml:space="preserve"> as you go along. If you need to finish a</w:t>
+      </w:r>
+      <w:r>
+        <w:rPr>
+          <w:rFonts w:ascii="Arial" w:hAnsi="Arial" w:cs="Arial"/>
+        </w:rPr>
+        <w:t>n annotation later follow step 2</w:t>
+      </w:r>
+      <w:r>
+        <w:rPr>
+          <w:rFonts w:ascii="Arial" w:hAnsi="Arial" w:cs="Arial"/>
+        </w:rPr>
+        <w:t xml:space="preserve"> and </w:t>
+      </w:r>
+      <w:r>
+        <w:rPr>
+          <w:rFonts w:ascii="Arial" w:hAnsi="Arial" w:cs="Arial"/>
+        </w:rPr>
+        <w:t>3</w:t>
+      </w:r>
+      <w:r>
+        <w:rPr>
+          <w:rFonts w:ascii="Arial" w:hAnsi="Arial" w:cs="Arial"/>
+        </w:rPr>
+        <w:t xml:space="preserve"> and close SNAP. When you want to come back to it, load the image as in </w:t>
+      </w:r>
+      <w:r>
+        <w:rPr>
+          <w:rFonts w:ascii="Arial" w:hAnsi="Arial" w:cs="Arial"/>
+        </w:rPr>
+        <w:t xml:space="preserve">(1) described earlier in this document </w:t>
+      </w:r>
+      <w:r>
+        <w:rPr>
+          <w:rFonts w:ascii="Arial" w:hAnsi="Arial" w:cs="Arial"/>
+        </w:rPr>
+        <w:t xml:space="preserve">and load the segmentation by going to Segmentation &gt; Open Segmentation and </w:t>
+      </w:r>
+      <w:r>
+        <w:rPr>
+          <w:rFonts w:ascii="Arial" w:hAnsi="Arial" w:cs="Arial"/>
+        </w:rPr>
+        <w:lastRenderedPageBreak/>
+        <w:t>select the file to open and go to Segmentation &gt; Import Label Descriptions and select the .txt file to open and continue annotating where you left off</w:t>
+      </w:r>
+      <w:r>
+        <w:rPr>
+          <w:rFonts w:ascii="Arial" w:hAnsi="Arial" w:cs="Arial"/>
+          <w:sz w:val="24"/>
+          <w:szCs w:val="24"/>
+        </w:rPr>
+        <w:t>.</w:t>
+      </w:r>
+    </w:p>
+    <w:p>
+      <w:pPr>
+        <w:pStyle w:val="ListParagraph"/>
+        <w:rPr>
+          <w:rFonts w:ascii="Arial" w:hAnsi="Arial" w:cs="Arial"/>
+          <w:sz w:val="24"/>
+          <w:szCs w:val="24"/>
+        </w:rPr>
+      </w:pPr>
+    </w:p>
+    <w:p>
+      <w:pPr>
+        <w:pStyle w:val="ListParagraph"/>
+        <w:numPr>
+          <w:ilvl w:val="0"/>
+          <w:numId w:val="8"/>
+        </w:numPr>
+        <w:rPr>
+          <w:rFonts w:ascii="Arial" w:hAnsi="Arial" w:cs="Arial"/>
+        </w:rPr>
+      </w:pPr>
+      <w:r>
+        <w:rPr>
+          <w:rFonts w:ascii="Arial" w:hAnsi="Arial" w:cs="Arial"/>
+        </w:rPr>
+        <w:t xml:space="preserve">Close the ITK-Snap window with the SLO and newly generated segmentation map </w:t>
       </w:r>
       <w:r>
         <w:rPr>
@@ -3253,163 +3440,7 @@
           <w:b/>
           <w:bCs/>
         </w:rPr>
-        <w:t>“.nii.gz</w:t>
-      </w:r>
-      <w:r>
-        <w:rPr>
-          <w:rFonts w:ascii="Arial" w:hAnsi="Arial" w:cs="Arial"/>
-        </w:rPr>
-        <w:t>”</w:t>
-      </w:r>
-      <w:r>
-        <w:rPr>
-          <w:rFonts w:ascii="Arial" w:hAnsi="Arial" w:cs="Arial"/>
-        </w:rPr>
-        <w:t xml:space="preserve">, saving the file format as </w:t>
-      </w:r>
-      <w:proofErr w:type="spellStart"/>
-      <w:r>
-        <w:rPr>
-          <w:rFonts w:ascii="Arial" w:hAnsi="Arial" w:cs="Arial"/>
-        </w:rPr>
-        <w:t>NiFTI</w:t>
-      </w:r>
-      <w:proofErr w:type="spellEnd"/>
-      <w:r>
-        <w:rPr>
-          <w:rFonts w:ascii="Arial" w:hAnsi="Arial" w:cs="Arial"/>
-        </w:rPr>
-        <w:t xml:space="preserve">. </w:t>
-      </w:r>
-      <w:r>
-        <w:rPr>
-          <w:rFonts w:ascii="Arial" w:hAnsi="Arial" w:cs="Arial"/>
-          <w:b/>
-          <w:bCs/>
-        </w:rPr>
-        <w:t xml:space="preserve">This is crucial for </w:t>
-      </w:r>
-      <w:proofErr w:type="spellStart"/>
-      <w:r>
-        <w:rPr>
-          <w:rFonts w:ascii="Arial" w:hAnsi="Arial" w:cs="Arial"/>
-          <w:b/>
-          <w:bCs/>
-        </w:rPr>
-        <w:t>SLOctolyzer</w:t>
-      </w:r>
-      <w:proofErr w:type="spellEnd"/>
-      <w:r>
-        <w:rPr>
-          <w:rFonts w:ascii="Arial" w:hAnsi="Arial" w:cs="Arial"/>
-          <w:b/>
-          <w:bCs/>
-        </w:rPr>
-        <w:t xml:space="preserve"> to identify a manual annotation</w:t>
-      </w:r>
-      <w:r>
-        <w:rPr>
-          <w:rFonts w:ascii="Arial" w:hAnsi="Arial" w:cs="Arial"/>
-        </w:rPr>
-        <w:t>. S</w:t>
-      </w:r>
-      <w:r>
-        <w:rPr>
-          <w:rFonts w:ascii="Arial" w:hAnsi="Arial" w:cs="Arial"/>
-        </w:rPr>
-        <w:t>elect Finish.</w:t>
-      </w:r>
-    </w:p>
-    <w:p>
-      <w:pPr>
-        <w:pStyle w:val="ListParagraph"/>
-        <w:ind w:left="927"/>
-        <w:rPr>
-          <w:rFonts w:ascii="Arial" w:hAnsi="Arial" w:cs="Arial"/>
-        </w:rPr>
-      </w:pPr>
-    </w:p>
-    <w:p>
-      <w:pPr>
-        <w:pStyle w:val="ListParagraph"/>
-        <w:numPr>
-          <w:ilvl w:val="0"/>
-          <w:numId w:val="8"/>
-        </w:numPr>
-        <w:rPr>
-          <w:rFonts w:ascii="Arial" w:hAnsi="Arial" w:cs="Arial"/>
-          <w:sz w:val="24"/>
-          <w:szCs w:val="24"/>
-        </w:rPr>
-      </w:pPr>
-      <w:r>
-        <w:rPr>
-          <w:rFonts w:ascii="Arial" w:hAnsi="Arial" w:cs="Arial"/>
-        </w:rPr>
-        <w:t xml:space="preserve">You can do step </w:t>
-      </w:r>
-      <w:r>
-        <w:rPr>
-          <w:rFonts w:ascii="Arial" w:hAnsi="Arial" w:cs="Arial"/>
-        </w:rPr>
-        <w:t>2 &amp; 3</w:t>
-      </w:r>
-      <w:r>
-        <w:rPr>
-          <w:rFonts w:ascii="Arial" w:hAnsi="Arial" w:cs="Arial"/>
-        </w:rPr>
-        <w:t xml:space="preserve"> as you go along. If you need to finish a</w:t>
-      </w:r>
-      <w:r>
-        <w:rPr>
-          <w:rFonts w:ascii="Arial" w:hAnsi="Arial" w:cs="Arial"/>
-        </w:rPr>
-        <w:t>n annotation later follow step 2</w:t>
-      </w:r>
-      <w:r>
-        <w:rPr>
-          <w:rFonts w:ascii="Arial" w:hAnsi="Arial" w:cs="Arial"/>
-        </w:rPr>
-        <w:t xml:space="preserve"> and </w:t>
-      </w:r>
-      <w:r>
-        <w:rPr>
-          <w:rFonts w:ascii="Arial" w:hAnsi="Arial" w:cs="Arial"/>
-        </w:rPr>
-        <w:t>3</w:t>
-      </w:r>
-      <w:r>
-        <w:rPr>
-          <w:rFonts w:ascii="Arial" w:hAnsi="Arial" w:cs="Arial"/>
-        </w:rPr>
-        <w:t xml:space="preserve"> and close SNAP. When you want to come back to it, load the image as in </w:t>
-      </w:r>
-      <w:r>
-        <w:rPr>
-          <w:rFonts w:ascii="Arial" w:hAnsi="Arial" w:cs="Arial"/>
-        </w:rPr>
-        <w:t xml:space="preserve">(1) described earlier in this document </w:t>
-      </w:r>
-      <w:r>
-        <w:rPr>
-          <w:rFonts w:ascii="Arial" w:hAnsi="Arial" w:cs="Arial"/>
-        </w:rPr>
-        <w:t xml:space="preserve">and load the segmentation by going to Segmentation &gt; Open Segmentation and </w:t>
-      </w:r>
-      <w:r>
-        <w:rPr>
-          <w:rFonts w:ascii="Arial" w:hAnsi="Arial" w:cs="Arial"/>
-        </w:rPr>
-        <w:lastRenderedPageBreak/>
-        <w:t>select the file to open and go to Segmentation &gt; Import Label Descriptions and select the .txt file to open and continue annotating where you left off</w:t>
-      </w:r>
-      <w:r>
-        <w:rPr>
-          <w:rFonts w:ascii="Arial" w:hAnsi="Arial" w:cs="Arial"/>
-          <w:sz w:val="24"/>
-          <w:szCs w:val="24"/>
-        </w:rPr>
-        <w:t>.</w:t>
+        <w:t>before re-running OCTolyzer.</w:t>
       </w:r>
     </w:p>
     <w:sectPr>

</xml_diff>

<commit_message>
Update instructions, check if .nii.gz file exists before renaming during re-processing
</commit_message>
<xml_diff>
--- a/instructions/SLO_manual_annotations/ITKSnap_Annotation_Instructions.docx
+++ b/instructions/SLO_manual_annotations/ITKSnap_Annotation_Instructions.docx
@@ -626,6 +626,7 @@
         </w:rPr>
         <w:t xml:space="preserve"> </w:t>
       </w:r>
+      <w:proofErr w:type="spellStart"/>
       <w:r>
         <w:rPr>
           <w:rFonts w:ascii="Arial" w:hAnsi="Arial" w:cs="Arial"/>
@@ -634,6 +635,7 @@
         </w:rPr>
         <w:t>LabelProperties</w:t>
       </w:r>
+      <w:proofErr w:type="spellEnd"/>
       <w:r>
         <w:rPr>
           <w:rFonts w:ascii="Arial" w:hAnsi="Arial" w:cs="Arial"/>
@@ -743,7 +745,59 @@
           <w:i/>
           <w:iCs/>
         </w:rPr>
-        <w:t>LabelProperties</w:t>
+        <w:t>LabelProperties_Fovea.txt</w:t>
+      </w:r>
+    </w:p>
+    <w:p>
+      <w:pPr>
+        <w:ind w:firstLine="720"/>
+        <w:jc w:val="both"/>
+        <w:rPr>
+          <w:rFonts w:ascii="Arial" w:hAnsi="Arial" w:cs="Arial"/>
+        </w:rPr>
+      </w:pPr>
+      <w:r>
+        <w:rPr>
+          <w:rFonts w:ascii="Arial" w:hAnsi="Arial" w:cs="Arial"/>
+        </w:rPr>
+        <w:t>Once selected for upload, the file</w:t>
+      </w:r>
+      <w:r>
+        <w:rPr>
+          <w:rFonts w:ascii="Arial" w:hAnsi="Arial" w:cs="Arial"/>
+        </w:rPr>
+        <w:t xml:space="preserve"> will</w:t>
+      </w:r>
+      <w:r>
+        <w:rPr>
+          <w:rFonts w:ascii="Arial" w:hAnsi="Arial" w:cs="Arial"/>
+        </w:rPr>
+        <w:t xml:space="preserve"> be</w:t>
+      </w:r>
+      <w:r>
+        <w:rPr>
+          <w:rFonts w:ascii="Arial" w:hAnsi="Arial" w:cs="Arial"/>
+        </w:rPr>
+        <w:t xml:space="preserve"> automatically detect it as a text file. Click Ok.</w:t>
+      </w:r>
+    </w:p>
+    <w:p>
+      <w:pPr>
+        <w:pStyle w:val="ListParagraph"/>
+        <w:numPr>
+          <w:ilvl w:val="0"/>
+          <w:numId w:val="2"/>
+        </w:numPr>
+        <w:jc w:val="both"/>
+        <w:rPr>
+          <w:rFonts w:ascii="Arial" w:hAnsi="Arial" w:cs="Arial"/>
+        </w:rPr>
+      </w:pPr>
+      <w:r>
+        <w:rPr>
+          <w:rFonts w:ascii="Arial" w:hAnsi="Arial" w:cs="Arial"/>
+        </w:rPr>
+        <w:t xml:space="preserve">Using </w:t>
       </w:r>
       <w:r>
         <w:rPr>
@@ -751,47 +805,20 @@
           <w:i/>
           <w:iCs/>
         </w:rPr>
-        <w:t>_Fovea.txt</w:t>
-      </w:r>
-    </w:p>
-    <w:p>
-      <w:pPr>
-        <w:ind w:firstLine="720"/>
-        <w:jc w:val="both"/>
-        <w:rPr>
-          <w:rFonts w:ascii="Arial" w:hAnsi="Arial" w:cs="Arial"/>
-        </w:rPr>
-      </w:pPr>
-      <w:r>
-        <w:rPr>
-          <w:rFonts w:ascii="Arial" w:hAnsi="Arial" w:cs="Arial"/>
-        </w:rPr>
-        <w:t>Once selected for upload, the file</w:t>
-      </w:r>
-      <w:r>
-        <w:rPr>
-          <w:rFonts w:ascii="Arial" w:hAnsi="Arial" w:cs="Arial"/>
-        </w:rPr>
-        <w:t xml:space="preserve"> will</w:t>
-      </w:r>
-      <w:r>
-        <w:rPr>
-          <w:rFonts w:ascii="Arial" w:hAnsi="Arial" w:cs="Arial"/>
-        </w:rPr>
-        <w:t xml:space="preserve"> be</w:t>
-      </w:r>
-      <w:r>
-        <w:rPr>
-          <w:rFonts w:ascii="Arial" w:hAnsi="Arial" w:cs="Arial"/>
-        </w:rPr>
-        <w:t xml:space="preserve"> automatically detect it as a text file. Click Ok.</w:t>
-      </w:r>
-    </w:p>
-    <w:p>
-      <w:pPr>
-        <w:pStyle w:val="ListParagraph"/>
-        <w:numPr>
-          <w:ilvl w:val="0"/>
+        <w:t>LabelProperties_AVOD.txt,</w:t>
+      </w:r>
+      <w:r>
+        <w:rPr>
+          <w:rFonts w:ascii="Arial" w:hAnsi="Arial" w:cs="Arial"/>
+        </w:rPr>
+        <w:t xml:space="preserve"> your Segmentation Labels toolbar you will now see different colour labels for:</w:t>
+      </w:r>
+    </w:p>
+    <w:p>
+      <w:pPr>
+        <w:pStyle w:val="ListParagraph"/>
+        <w:numPr>
+          <w:ilvl w:val="1"/>
           <w:numId w:val="2"/>
         </w:numPr>
         <w:jc w:val="both"/>
@@ -803,7 +830,85 @@
         <w:rPr>
           <w:rFonts w:ascii="Arial" w:hAnsi="Arial" w:cs="Arial"/>
         </w:rPr>
-        <w:t xml:space="preserve">Using </w:t>
+        <w:t>Clear Label (Black), which is your “rubber”</w:t>
+      </w:r>
+    </w:p>
+    <w:p>
+      <w:pPr>
+        <w:pStyle w:val="ListParagraph"/>
+        <w:numPr>
+          <w:ilvl w:val="1"/>
+          <w:numId w:val="2"/>
+        </w:numPr>
+        <w:jc w:val="both"/>
+        <w:rPr>
+          <w:rFonts w:ascii="Arial" w:hAnsi="Arial" w:cs="Arial"/>
+        </w:rPr>
+      </w:pPr>
+      <w:r>
+        <w:rPr>
+          <w:rFonts w:ascii="Arial" w:hAnsi="Arial" w:cs="Arial"/>
+        </w:rPr>
+        <w:t>Artery (Red)</w:t>
+      </w:r>
+    </w:p>
+    <w:p>
+      <w:pPr>
+        <w:pStyle w:val="ListParagraph"/>
+        <w:numPr>
+          <w:ilvl w:val="1"/>
+          <w:numId w:val="2"/>
+        </w:numPr>
+        <w:jc w:val="both"/>
+        <w:rPr>
+          <w:rFonts w:ascii="Arial" w:hAnsi="Arial" w:cs="Arial"/>
+        </w:rPr>
+      </w:pPr>
+      <w:r>
+        <w:rPr>
+          <w:rFonts w:ascii="Arial" w:hAnsi="Arial" w:cs="Arial"/>
+        </w:rPr>
+        <w:t>Vein (Blue)</w:t>
+      </w:r>
+    </w:p>
+    <w:p>
+      <w:pPr>
+        <w:pStyle w:val="ListParagraph"/>
+        <w:numPr>
+          <w:ilvl w:val="1"/>
+          <w:numId w:val="2"/>
+        </w:numPr>
+        <w:jc w:val="both"/>
+        <w:rPr>
+          <w:rFonts w:ascii="Arial" w:hAnsi="Arial" w:cs="Arial"/>
+        </w:rPr>
+      </w:pPr>
+      <w:r>
+        <w:rPr>
+          <w:rFonts w:ascii="Arial" w:hAnsi="Arial" w:cs="Arial"/>
+        </w:rPr>
+        <w:t>Green</w:t>
+      </w:r>
+      <w:r>
+        <w:rPr>
+          <w:rFonts w:ascii="Arial" w:hAnsi="Arial" w:cs="Arial"/>
+        </w:rPr>
+        <w:t xml:space="preserve"> (Optic disc)</w:t>
+      </w:r>
+    </w:p>
+    <w:p>
+      <w:pPr>
+        <w:ind w:left="720"/>
+        <w:jc w:val="both"/>
+        <w:rPr>
+          <w:rFonts w:ascii="Arial" w:hAnsi="Arial" w:cs="Arial"/>
+        </w:rPr>
+      </w:pPr>
+      <w:r>
+        <w:rPr>
+          <w:rFonts w:ascii="Arial" w:hAnsi="Arial" w:cs="Arial"/>
+        </w:rPr>
+        <w:t xml:space="preserve">For </w:t>
       </w:r>
       <w:r>
         <w:rPr>
@@ -811,95 +916,13 @@
           <w:i/>
           <w:iCs/>
         </w:rPr>
-        <w:t>LabelProperties_AVOD.txt,</w:t>
-      </w:r>
-      <w:r>
-        <w:rPr>
-          <w:rFonts w:ascii="Arial" w:hAnsi="Arial" w:cs="Arial"/>
-        </w:rPr>
-        <w:t xml:space="preserve"> your Segmentation Labels toolbar you will now see different colour labels for:</w:t>
-      </w:r>
-    </w:p>
-    <w:p>
-      <w:pPr>
-        <w:pStyle w:val="ListParagraph"/>
-        <w:numPr>
-          <w:ilvl w:val="1"/>
-          <w:numId w:val="2"/>
-        </w:numPr>
-        <w:jc w:val="both"/>
-        <w:rPr>
-          <w:rFonts w:ascii="Arial" w:hAnsi="Arial" w:cs="Arial"/>
-        </w:rPr>
-      </w:pPr>
-      <w:r>
-        <w:rPr>
-          <w:rFonts w:ascii="Arial" w:hAnsi="Arial" w:cs="Arial"/>
-        </w:rPr>
-        <w:t>Clear Label (Black), which is your “rubber”</w:t>
-      </w:r>
-    </w:p>
-    <w:p>
-      <w:pPr>
-        <w:pStyle w:val="ListParagraph"/>
-        <w:numPr>
-          <w:ilvl w:val="1"/>
-          <w:numId w:val="2"/>
-        </w:numPr>
-        <w:jc w:val="both"/>
-        <w:rPr>
-          <w:rFonts w:ascii="Arial" w:hAnsi="Arial" w:cs="Arial"/>
-        </w:rPr>
-      </w:pPr>
-      <w:r>
-        <w:rPr>
-          <w:rFonts w:ascii="Arial" w:hAnsi="Arial" w:cs="Arial"/>
-        </w:rPr>
-        <w:t>Artery (Red)</w:t>
-      </w:r>
-    </w:p>
-    <w:p>
-      <w:pPr>
-        <w:pStyle w:val="ListParagraph"/>
-        <w:numPr>
-          <w:ilvl w:val="1"/>
-          <w:numId w:val="2"/>
-        </w:numPr>
-        <w:jc w:val="both"/>
-        <w:rPr>
-          <w:rFonts w:ascii="Arial" w:hAnsi="Arial" w:cs="Arial"/>
-        </w:rPr>
-      </w:pPr>
-      <w:r>
-        <w:rPr>
-          <w:rFonts w:ascii="Arial" w:hAnsi="Arial" w:cs="Arial"/>
-        </w:rPr>
-        <w:t>Vein (Blue)</w:t>
-      </w:r>
-    </w:p>
-    <w:p>
-      <w:pPr>
-        <w:pStyle w:val="ListParagraph"/>
-        <w:numPr>
-          <w:ilvl w:val="1"/>
-          <w:numId w:val="2"/>
-        </w:numPr>
-        <w:jc w:val="both"/>
-        <w:rPr>
-          <w:rFonts w:ascii="Arial" w:hAnsi="Arial" w:cs="Arial"/>
-        </w:rPr>
-      </w:pPr>
-      <w:r>
-        <w:rPr>
-          <w:rFonts w:ascii="Arial" w:hAnsi="Arial" w:cs="Arial"/>
-        </w:rPr>
-        <w:t>Green</w:t>
-      </w:r>
-      <w:r>
-        <w:rPr>
-          <w:rFonts w:ascii="Arial" w:hAnsi="Arial" w:cs="Arial"/>
-        </w:rPr>
-        <w:t xml:space="preserve"> (Optic disc)</w:t>
+        <w:t xml:space="preserve">LabelProperties_Binary.txt </w:t>
+      </w:r>
+      <w:r>
+        <w:rPr>
+          <w:rFonts w:ascii="Arial" w:hAnsi="Arial" w:cs="Arial"/>
+        </w:rPr>
+        <w:t>there is just the Clear Label (Black) and Vessel (Red).</w:t>
       </w:r>
     </w:p>
     <w:p>
@@ -922,44 +945,7 @@
           <w:i/>
           <w:iCs/>
         </w:rPr>
-        <w:t xml:space="preserve">LabelProperties_Binary.txt </w:t>
-      </w:r>
-      <w:r>
-        <w:rPr>
-          <w:rFonts w:ascii="Arial" w:hAnsi="Arial" w:cs="Arial"/>
-        </w:rPr>
-        <w:t>there is just the Clear Label (Black) and Vessel (Red).</w:t>
-      </w:r>
-    </w:p>
-    <w:p>
-      <w:pPr>
-        <w:ind w:left="720"/>
-        <w:jc w:val="both"/>
-        <w:rPr>
-          <w:rFonts w:ascii="Arial" w:hAnsi="Arial" w:cs="Arial"/>
-        </w:rPr>
-      </w:pPr>
-      <w:r>
-        <w:rPr>
-          <w:rFonts w:ascii="Arial" w:hAnsi="Arial" w:cs="Arial"/>
-        </w:rPr>
-        <w:t xml:space="preserve">For </w:t>
-      </w:r>
-      <w:r>
-        <w:rPr>
-          <w:rFonts w:ascii="Arial" w:hAnsi="Arial" w:cs="Arial"/>
-          <w:i/>
-          <w:iCs/>
-        </w:rPr>
-        <w:t>LabelProperties</w:t>
-      </w:r>
-      <w:r>
-        <w:rPr>
-          <w:rFonts w:ascii="Arial" w:hAnsi="Arial" w:cs="Arial"/>
-          <w:i/>
-          <w:iCs/>
-        </w:rPr>
-        <w:t xml:space="preserve">_Fovea.txt </w:t>
+        <w:t xml:space="preserve">LabelProperties_Fovea.txt </w:t>
       </w:r>
       <w:r>
         <w:rPr>
@@ -1163,7 +1149,19 @@
         <w:rPr>
           <w:rFonts w:ascii="Arial" w:hAnsi="Arial" w:cs="Arial"/>
         </w:rPr>
-        <w:t>Your window should look something like below.</w:t>
+        <w:t>Your window should look something like below</w:t>
+      </w:r>
+      <w:r>
+        <w:rPr>
+          <w:rFonts w:ascii="Arial" w:hAnsi="Arial" w:cs="Arial"/>
+        </w:rPr>
+        <w:t xml:space="preserve"> (if correcting the AVOD segmentation map)</w:t>
+      </w:r>
+      <w:r>
+        <w:rPr>
+          <w:rFonts w:ascii="Arial" w:hAnsi="Arial" w:cs="Arial"/>
+        </w:rPr>
+        <w:t>.</w:t>
       </w:r>
     </w:p>
     <w:p>
@@ -2869,7 +2867,43 @@
         <w:rPr>
           <w:rFonts w:ascii="Arial" w:hAnsi="Arial" w:cs="Arial"/>
         </w:rPr>
-        <w:t xml:space="preserve">) When re-inputted into OCTolyzer, the mask will be processed to find the centroid of the largest object. </w:t>
+        <w:t xml:space="preserve">) When re-inputted into OCTolyzer, the </w:t>
+      </w:r>
+      <w:r>
+        <w:rPr>
+          <w:rFonts w:ascii="Arial" w:hAnsi="Arial" w:cs="Arial"/>
+        </w:rPr>
+        <w:t>segmentation map</w:t>
+      </w:r>
+      <w:r>
+        <w:rPr>
+          <w:rFonts w:ascii="Arial" w:hAnsi="Arial" w:cs="Arial"/>
+        </w:rPr>
+        <w:t xml:space="preserve"> will be processed </w:t>
+      </w:r>
+      <w:r>
+        <w:rPr>
+          <w:rFonts w:ascii="Arial" w:hAnsi="Arial" w:cs="Arial"/>
+        </w:rPr>
+        <w:t>and the</w:t>
+      </w:r>
+      <w:r>
+        <w:rPr>
+          <w:rFonts w:ascii="Arial" w:hAnsi="Arial" w:cs="Arial"/>
+        </w:rPr>
+        <w:t xml:space="preserve"> centroid of the largest object</w:t>
+      </w:r>
+      <w:r>
+        <w:rPr>
+          <w:rFonts w:ascii="Arial" w:hAnsi="Arial" w:cs="Arial"/>
+        </w:rPr>
+        <w:t xml:space="preserve"> in the corrected segmentation map will be assigned the fovea</w:t>
+      </w:r>
+      <w:r>
+        <w:rPr>
+          <w:rFonts w:ascii="Arial" w:hAnsi="Arial" w:cs="Arial"/>
+        </w:rPr>
+        <w:t xml:space="preserve">. </w:t>
       </w:r>
     </w:p>
     <w:p>
@@ -2950,11 +2984,19 @@
           <w:rFonts w:ascii="Arial" w:hAnsi="Arial" w:cs="Arial"/>
         </w:rPr>
       </w:pPr>
-      <w:r>
-        <w:rPr>
-          <w:rFonts w:ascii="Arial" w:hAnsi="Arial" w:cs="Arial"/>
-        </w:rPr>
-        <w:t>Ctrl+Z will undo the most recent Paintbrush annotation.</w:t>
+      <w:proofErr w:type="spellStart"/>
+      <w:r>
+        <w:rPr>
+          <w:rFonts w:ascii="Arial" w:hAnsi="Arial" w:cs="Arial"/>
+        </w:rPr>
+        <w:t>Ctrl+Z</w:t>
+      </w:r>
+      <w:proofErr w:type="spellEnd"/>
+      <w:r>
+        <w:rPr>
+          <w:rFonts w:ascii="Arial" w:hAnsi="Arial" w:cs="Arial"/>
+        </w:rPr>
+        <w:t xml:space="preserve"> will undo the most recent Paintbrush annotation.</w:t>
       </w:r>
     </w:p>
     <w:p>
@@ -3264,35 +3306,25 @@
           <w:b/>
           <w:bCs/>
         </w:rPr>
-        <w:t xml:space="preserve"> “.png”</w:t>
-      </w:r>
+        <w:t xml:space="preserve"> “.</w:t>
+      </w:r>
+      <w:proofErr w:type="spellStart"/>
       <w:r>
         <w:rPr>
           <w:rFonts w:ascii="Arial" w:hAnsi="Arial" w:cs="Arial"/>
           <w:b/>
           <w:bCs/>
         </w:rPr>
-        <w:t xml:space="preserve"> to </w:t>
-      </w:r>
+        <w:t>png</w:t>
+      </w:r>
+      <w:proofErr w:type="spellEnd"/>
       <w:r>
         <w:rPr>
           <w:rFonts w:ascii="Arial" w:hAnsi="Arial" w:cs="Arial"/>
           <w:b/>
           <w:bCs/>
         </w:rPr>
-        <w:t>“.nii.gz</w:t>
-      </w:r>
-      <w:r>
-        <w:rPr>
-          <w:rFonts w:ascii="Arial" w:hAnsi="Arial" w:cs="Arial"/>
-        </w:rPr>
         <w:t>”</w:t>
-      </w:r>
-      <w:r>
-        <w:rPr>
-          <w:rFonts w:ascii="Arial" w:hAnsi="Arial" w:cs="Arial"/>
-        </w:rPr>
-        <w:t xml:space="preserve">, saving the file format as NiFTI. </w:t>
       </w:r>
       <w:r>
         <w:rPr>
@@ -3300,7 +3332,76 @@
           <w:b/>
           <w:bCs/>
         </w:rPr>
-        <w:t>This is crucial for SLOctolyzer to identify a manual annotation</w:t>
+        <w:t xml:space="preserve"> to </w:t>
+      </w:r>
+      <w:r>
+        <w:rPr>
+          <w:rFonts w:ascii="Arial" w:hAnsi="Arial" w:cs="Arial"/>
+          <w:b/>
+          <w:bCs/>
+        </w:rPr>
+        <w:t>“.nii.gz</w:t>
+      </w:r>
+      <w:r>
+        <w:rPr>
+          <w:rFonts w:ascii="Arial" w:hAnsi="Arial" w:cs="Arial"/>
+        </w:rPr>
+        <w:t>”</w:t>
+      </w:r>
+      <w:r>
+        <w:rPr>
+          <w:rFonts w:ascii="Arial" w:hAnsi="Arial" w:cs="Arial"/>
+        </w:rPr>
+        <w:t xml:space="preserve">, saving the file format as </w:t>
+      </w:r>
+      <w:proofErr w:type="spellStart"/>
+      <w:r>
+        <w:rPr>
+          <w:rFonts w:ascii="Arial" w:hAnsi="Arial" w:cs="Arial"/>
+        </w:rPr>
+        <w:t>NiFTI</w:t>
+      </w:r>
+      <w:proofErr w:type="spellEnd"/>
+      <w:r>
+        <w:rPr>
+          <w:rFonts w:ascii="Arial" w:hAnsi="Arial" w:cs="Arial"/>
+        </w:rPr>
+        <w:t xml:space="preserve">. </w:t>
+      </w:r>
+    </w:p>
+    <w:p>
+      <w:pPr>
+        <w:pStyle w:val="ListParagraph"/>
+        <w:ind w:left="927"/>
+        <w:rPr>
+          <w:rFonts w:ascii="Arial" w:hAnsi="Arial" w:cs="Arial"/>
+        </w:rPr>
+      </w:pPr>
+      <w:r>
+        <w:rPr>
+          <w:rFonts w:ascii="Arial" w:hAnsi="Arial" w:cs="Arial"/>
+          <w:b/>
+          <w:bCs/>
+        </w:rPr>
+        <w:t xml:space="preserve">This is crucial for </w:t>
+      </w:r>
+      <w:proofErr w:type="spellStart"/>
+      <w:r>
+        <w:rPr>
+          <w:rFonts w:ascii="Arial" w:hAnsi="Arial" w:cs="Arial"/>
+          <w:b/>
+          <w:bCs/>
+        </w:rPr>
+        <w:t>SLOctolyzer</w:t>
+      </w:r>
+      <w:proofErr w:type="spellEnd"/>
+      <w:r>
+        <w:rPr>
+          <w:rFonts w:ascii="Arial" w:hAnsi="Arial" w:cs="Arial"/>
+          <w:b/>
+          <w:bCs/>
+        </w:rPr>
+        <w:t xml:space="preserve"> to identify a manual annotation</w:t>
       </w:r>
       <w:r>
         <w:rPr>
@@ -3383,20 +3484,20 @@
         <w:rPr>
           <w:rFonts w:ascii="Arial" w:hAnsi="Arial" w:cs="Arial"/>
         </w:rPr>
-        <w:t xml:space="preserve">(1) described earlier in this document </w:t>
-      </w:r>
-      <w:r>
-        <w:rPr>
-          <w:rFonts w:ascii="Arial" w:hAnsi="Arial" w:cs="Arial"/>
-        </w:rPr>
-        <w:t xml:space="preserve">and load the segmentation by going to Segmentation &gt; Open Segmentation and </w:t>
+        <w:t xml:space="preserve">(1) described earlier </w:t>
       </w:r>
       <w:r>
         <w:rPr>
           <w:rFonts w:ascii="Arial" w:hAnsi="Arial" w:cs="Arial"/>
         </w:rPr>
         <w:lastRenderedPageBreak/>
-        <w:t>select the file to open and go to Segmentation &gt; Import Label Descriptions and select the .txt file to open and continue annotating where you left off</w:t>
+        <w:t xml:space="preserve">in this document </w:t>
+      </w:r>
+      <w:r>
+        <w:rPr>
+          <w:rFonts w:ascii="Arial" w:hAnsi="Arial" w:cs="Arial"/>
+        </w:rPr>
+        <w:t>and load the segmentation by going to Segmentation &gt; Open Segmentation and select the file to open and go to Segmentation &gt; Import Label Descriptions and select the .txt file to open and continue annotating where you left off</w:t>
       </w:r>
       <w:r>
         <w:rPr>

</xml_diff>